<commit_message>
Working on F2PY code
</commit_message>
<xml_diff>
--- a/Benchmarks.docx
+++ b/Benchmarks.docx
@@ -77,26 +77,30 @@
         </w:rPr>
         <w:t xml:space="preserve">These speeds are concerning. Perhaps there is an issue with Python libraries? Test on Laptop with Anaconda also, </w:t>
       </w:r>
-      <w:proofErr w:type="gramStart"/>
       <w:r>
         <w:rPr>
           <w:i/>
         </w:rPr>
-        <w:t>look into</w:t>
-      </w:r>
-      <w:proofErr w:type="gramEnd"/>
+        <w:t>consider</w:t>
+      </w:r>
       <w:r>
         <w:rPr>
           <w:i/>
         </w:rPr>
         <w:t xml:space="preserve"> BLAS linking.</w:t>
       </w:r>
-    </w:p>
-    <w:p>
-      <w:pPr>
+      <w:r>
         <w:rPr>
           <w:i/>
         </w:rPr>
+        <w:t xml:space="preserve"> Post on Stackoverflow also if this is still an issue.</w:t>
+      </w:r>
+    </w:p>
+    <w:p>
+      <w:pPr>
+        <w:rPr>
+          <w:i/>
+        </w:rPr>
       </w:pPr>
     </w:p>
     <w:p>
@@ -210,87 +214,87 @@
       </w:r>
       <w:r>
         <w:t>6.77, 6.70, 6.73</w:t>
-      </w:r>
-    </w:p>
-    <w:p/>
-    <w:p>
-      <w:pPr>
-        <w:rPr>
-          <w:b/>
-        </w:rPr>
-      </w:pPr>
-      <w:r>
-        <w:rPr>
-          <w:b/>
-        </w:rPr>
-        <w:t>Calculating H</w:t>
-      </w:r>
-      <w:r>
-        <w:rPr>
-          <w:b/>
-        </w:rPr>
-        <w:t>amiltonian</w:t>
-      </w:r>
-      <w:r>
-        <w:rPr>
-          <w:b/>
-        </w:rPr>
-        <w:t>:</w:t>
-      </w:r>
-    </w:p>
-    <w:p>
-      <w:r>
-        <w:t xml:space="preserve">Matlab (s): </w:t>
-      </w:r>
-      <w:r>
-        <w:t>0.037593</w:t>
-      </w:r>
-    </w:p>
-    <w:p>
-      <w:r>
-        <w:t>Python + NumPy</w:t>
-      </w:r>
-      <w:r>
-        <w:t xml:space="preserve"> (s): 0.892, 0.885, 0.887</w:t>
-      </w:r>
-    </w:p>
-    <w:p>
-      <w:r>
-        <w:t xml:space="preserve">Python + </w:t>
-      </w:r>
-      <w:r>
-        <w:t>F2PY</w:t>
-      </w:r>
-      <w:r>
-        <w:t xml:space="preserve"> </w:t>
-      </w:r>
-      <w:r>
-        <w:t>(s)</w:t>
-      </w:r>
-      <w:r>
-        <w:t xml:space="preserve">: </w:t>
-      </w:r>
-      <w:r>
-        <w:t>0.070, 0.070, 0.070</w:t>
-      </w:r>
-    </w:p>
-    <w:p>
-      <w:pPr>
-        <w:rPr>
-          <w:i/>
-        </w:rPr>
-      </w:pPr>
-      <w:r>
-        <w:t xml:space="preserve">Python + </w:t>
-      </w:r>
-      <w:r>
-        <w:t>F2PY</w:t>
-      </w:r>
-      <w:r>
-        <w:t xml:space="preserve"> + OpenMP (s): 0.023, 0.025, 0.022</w:t>
       </w:r>
       <w:bookmarkStart w:id="1" w:name="_GoBack"/>
       <w:bookmarkEnd w:id="1"/>
+    </w:p>
+    <w:p/>
+    <w:p>
+      <w:pPr>
+        <w:rPr>
+          <w:b/>
+        </w:rPr>
+      </w:pPr>
+      <w:r>
+        <w:rPr>
+          <w:b/>
+        </w:rPr>
+        <w:t>Calculating H</w:t>
+      </w:r>
+      <w:r>
+        <w:rPr>
+          <w:b/>
+        </w:rPr>
+        <w:t>amiltonian</w:t>
+      </w:r>
+      <w:r>
+        <w:rPr>
+          <w:b/>
+        </w:rPr>
+        <w:t>:</w:t>
+      </w:r>
+    </w:p>
+    <w:p>
+      <w:r>
+        <w:t xml:space="preserve">Matlab (s): </w:t>
+      </w:r>
+      <w:r>
+        <w:t>0.037593</w:t>
+      </w:r>
+    </w:p>
+    <w:p>
+      <w:r>
+        <w:t>Python + NumPy</w:t>
+      </w:r>
+      <w:r>
+        <w:t xml:space="preserve"> (s): 0.892, 0.885, 0.887</w:t>
+      </w:r>
+    </w:p>
+    <w:p>
+      <w:r>
+        <w:t xml:space="preserve">Python + </w:t>
+      </w:r>
+      <w:r>
+        <w:t>F2PY</w:t>
+      </w:r>
+      <w:r>
+        <w:t xml:space="preserve"> </w:t>
+      </w:r>
+      <w:r>
+        <w:t>(s)</w:t>
+      </w:r>
+      <w:r>
+        <w:t xml:space="preserve">: </w:t>
+      </w:r>
+      <w:r>
+        <w:t>0.070, 0.070, 0.070</w:t>
+      </w:r>
+    </w:p>
+    <w:p>
+      <w:pPr>
+        <w:rPr>
+          <w:i/>
+        </w:rPr>
+      </w:pPr>
+      <w:r>
+        <w:t xml:space="preserve">Python + </w:t>
+      </w:r>
+      <w:r>
+        <w:t>F2PY</w:t>
+      </w:r>
+      <w:r>
+        <w:t xml:space="preserve"> + OpenMP (s): 0.023, 0.025, 0.022</w:t>
+      </w:r>
     </w:p>
     <w:p>
       <w:pPr>

</xml_diff>

<commit_message>
Working on Fortran version
</commit_message>
<xml_diff>
--- a/Benchmarks.docx
+++ b/Benchmarks.docx
@@ -22,26 +22,34 @@
           <w:b/>
           <w:sz w:val="28"/>
         </w:rPr>
-        <w:t xml:space="preserve"> (solid effect)</w:t>
-      </w:r>
-    </w:p>
-    <w:p>
-      <w:pPr>
-        <w:rPr>
-          <w:b/>
-        </w:rPr>
-      </w:pPr>
-      <w:r>
-        <w:rPr>
-          <w:b/>
-        </w:rPr>
-        <w:t xml:space="preserve">Calculating </w:t>
-      </w:r>
-      <w:r>
-        <w:rPr>
-          <w:b/>
-        </w:rPr>
-        <w:t xml:space="preserve">1E6 matrix products: </w:t>
+        <w:t xml:space="preserve"> (solid effect</w:t>
+      </w:r>
+      <w:r>
+        <w:rPr>
+          <w:b/>
+          <w:sz w:val="28"/>
+        </w:rPr>
+        <w:t>, laptop</w:t>
+      </w:r>
+      <w:r>
+        <w:rPr>
+          <w:b/>
+          <w:sz w:val="28"/>
+        </w:rPr>
+        <w:t>)</w:t>
+      </w:r>
+    </w:p>
+    <w:p>
+      <w:pPr>
+        <w:rPr>
+          <w:b/>
+        </w:rPr>
+      </w:pPr>
+      <w:r>
+        <w:rPr>
+          <w:b/>
+        </w:rPr>
+        <w:t xml:space="preserve">Calculating 1E6 matrix products: </w:t>
       </w:r>
     </w:p>
     <w:p>
@@ -49,20 +57,92 @@
         <w:t xml:space="preserve">Matlab (s): </w:t>
       </w:r>
       <w:r>
-        <w:t>2.50, 2.51</w:t>
+        <w:t>1.34</w:t>
       </w:r>
     </w:p>
     <w:p>
       <w:bookmarkStart w:id="0" w:name="_Hlk518317474"/>
       <w:r>
-        <w:t xml:space="preserve">Python + NumPy </w:t>
+        <w:t>Python + NumPy</w:t>
+      </w:r>
+      <w:r>
+        <w:t>, Enthought</w:t>
+      </w:r>
+      <w:r>
+        <w:t xml:space="preserve"> </w:t>
       </w:r>
       <w:bookmarkEnd w:id="0"/>
       <w:r>
         <w:t xml:space="preserve">(s): </w:t>
       </w:r>
       <w:r>
-        <w:t>3.94, 3.90</w:t>
+        <w:t>2.23</w:t>
+      </w:r>
+    </w:p>
+    <w:p>
+      <w:r>
+        <w:t>Python + Numpy</w:t>
+      </w:r>
+      <w:r>
+        <w:t xml:space="preserve">, </w:t>
+      </w:r>
+      <w:r>
+        <w:t>Intel (s): 2.</w:t>
+      </w:r>
+      <w:r>
+        <w:t>27</w:t>
+      </w:r>
+    </w:p>
+    <w:p>
+      <w:r>
+        <w:t xml:space="preserve">Python + Numpy, </w:t>
+      </w:r>
+      <w:r>
+        <w:t>Anaconda</w:t>
+      </w:r>
+      <w:r>
+        <w:t xml:space="preserve"> (s): 2.</w:t>
+      </w:r>
+      <w:r>
+        <w:t>38</w:t>
+      </w:r>
+    </w:p>
+    <w:p>
+      <w:r>
+        <w:t>Python + F2PY (s):</w:t>
+      </w:r>
+      <w:r>
+        <w:t xml:space="preserve"> 1.90</w:t>
+      </w:r>
+    </w:p>
+    <w:p>
+      <w:r>
+        <w:t>Fortran</w:t>
+      </w:r>
+      <w:r>
+        <w:t xml:space="preserve">, </w:t>
+      </w:r>
+      <w:proofErr w:type="spellStart"/>
+      <w:r>
+        <w:t>gfortran</w:t>
+      </w:r>
+      <w:proofErr w:type="spellEnd"/>
+      <w:r>
+        <w:t xml:space="preserve"> (s)</w:t>
+      </w:r>
+      <w:r>
+        <w:t>: 1.88</w:t>
+      </w:r>
+    </w:p>
+    <w:p>
+      <w:r>
+        <w:t xml:space="preserve">Fortran, </w:t>
+      </w:r>
+      <w:r>
+        <w:t>Intel</w:t>
+      </w:r>
+      <w:r>
+        <w:t xml:space="preserve"> (s): </w:t>
       </w:r>
     </w:p>
     <w:p>
@@ -75,25 +155,25 @@
         <w:rPr>
           <w:i/>
         </w:rPr>
-        <w:t xml:space="preserve">These speeds are concerning. Perhaps there is an issue with Python libraries? Test on Laptop with Anaconda also, </w:t>
+        <w:t>Try Fortran with Intel MKL then on Ubuntu machine. If still slower than Matlab</w:t>
       </w:r>
       <w:r>
         <w:rPr>
           <w:i/>
         </w:rPr>
-        <w:t>consider</w:t>
+        <w:t>,</w:t>
       </w:r>
       <w:r>
         <w:rPr>
           <w:i/>
         </w:rPr>
-        <w:t xml:space="preserve"> BLAS linking.</w:t>
+        <w:t xml:space="preserve"> post on Stackoverflow for help. This does however explain why Matlab program is much faster than Python.</w:t>
       </w:r>
       <w:r>
         <w:rPr>
           <w:i/>
         </w:rPr>
-        <w:t xml:space="preserve"> Post on Stackoverflow also if this is still an issue.</w:t>
+        <w:t xml:space="preserve"> It is curious that Fortran is slower than Matlab, presumably due to high optimisation of Matlab matrix multiplication?</w:t>
       </w:r>
     </w:p>
     <w:p>
@@ -102,122 +182,151 @@
           <w:i/>
         </w:rPr>
       </w:pPr>
-    </w:p>
-    <w:p>
-      <w:pPr>
-        <w:rPr>
-          <w:b/>
-        </w:rPr>
-      </w:pPr>
-      <w:r>
-        <w:rPr>
-          <w:b/>
-        </w:rPr>
-        <w:t xml:space="preserve">Calculating </w:t>
-      </w:r>
-      <w:r>
-        <w:rPr>
-          <w:b/>
-        </w:rPr>
-        <w:t>1E5</w:t>
-      </w:r>
-      <w:r>
-        <w:rPr>
-          <w:b/>
-        </w:rPr>
-        <w:t xml:space="preserve"> </w:t>
-      </w:r>
-      <w:r>
-        <w:rPr>
-          <w:b/>
-        </w:rPr>
-        <w:t>Kronecker</w:t>
-      </w:r>
-      <w:r>
-        <w:rPr>
-          <w:b/>
-        </w:rPr>
-        <w:t xml:space="preserve"> products: </w:t>
-      </w:r>
-    </w:p>
-    <w:p>
-      <w:r>
-        <w:t xml:space="preserve">Matlab (s): </w:t>
-      </w:r>
-      <w:r>
-        <w:t>4.18</w:t>
-      </w:r>
-    </w:p>
-    <w:p>
-      <w:r>
-        <w:t xml:space="preserve">Python + NumPy (s): </w:t>
-      </w:r>
-      <w:r>
-        <w:t>7.33, 7.34, 7.41</w:t>
-      </w:r>
-    </w:p>
-    <w:p/>
-    <w:p>
-      <w:pPr>
-        <w:rPr>
-          <w:b/>
-        </w:rPr>
-      </w:pPr>
-      <w:r>
-        <w:rPr>
-          <w:b/>
-        </w:rPr>
-        <w:t xml:space="preserve">Calculating </w:t>
-      </w:r>
-      <w:r>
-        <w:rPr>
-          <w:b/>
-        </w:rPr>
-        <w:t>1E4</w:t>
-      </w:r>
-      <w:r>
-        <w:rPr>
-          <w:b/>
-        </w:rPr>
-        <w:t xml:space="preserve"> </w:t>
-      </w:r>
-      <w:r>
-        <w:rPr>
-          <w:b/>
-        </w:rPr>
-        <w:t>matrix exponentials</w:t>
-      </w:r>
-      <w:r>
-        <w:rPr>
-          <w:b/>
-        </w:rPr>
-        <w:t>:</w:t>
-      </w:r>
-      <w:r>
-        <w:rPr>
-          <w:b/>
-        </w:rPr>
-        <w:t xml:space="preserve"> </w:t>
-      </w:r>
-    </w:p>
-    <w:p>
-      <w:r>
-        <w:t xml:space="preserve">Matlab (s): </w:t>
-      </w:r>
-      <w:r>
-        <w:t>2.02</w:t>
-      </w:r>
-    </w:p>
-    <w:p>
-      <w:r>
-        <w:t xml:space="preserve">Python + NumPy (s): </w:t>
-      </w:r>
-      <w:r>
-        <w:t>6.77, 6.70, 6.73</w:t>
+      <w:r>
+        <w:rPr>
+          <w:i/>
+        </w:rPr>
+        <w:t>This would mean there is no point optimising Python code, performance will never exceed Matlab?</w:t>
       </w:r>
       <w:bookmarkStart w:id="1" w:name="_GoBack"/>
       <w:bookmarkEnd w:id="1"/>
     </w:p>
+    <w:p>
+      <w:pPr>
+        <w:rPr>
+          <w:i/>
+        </w:rPr>
+      </w:pPr>
+    </w:p>
+    <w:p>
+      <w:pPr>
+        <w:rPr>
+          <w:i/>
+          <w:strike/>
+        </w:rPr>
+      </w:pPr>
+      <w:r>
+        <w:rPr>
+          <w:b/>
+          <w:strike/>
+        </w:rPr>
+        <w:t xml:space="preserve">Calculating </w:t>
+      </w:r>
+      <w:r>
+        <w:rPr>
+          <w:b/>
+          <w:strike/>
+        </w:rPr>
+        <w:t>1E5</w:t>
+      </w:r>
+      <w:r>
+        <w:rPr>
+          <w:b/>
+          <w:strike/>
+        </w:rPr>
+        <w:t xml:space="preserve"> Kronecker products: </w:t>
+      </w:r>
+    </w:p>
+    <w:p>
+      <w:pPr>
+        <w:rPr>
+          <w:strike/>
+        </w:rPr>
+      </w:pPr>
+      <w:r>
+        <w:rPr>
+          <w:strike/>
+        </w:rPr>
+        <w:t xml:space="preserve">Matlab (s): </w:t>
+      </w:r>
+      <w:r>
+        <w:rPr>
+          <w:strike/>
+        </w:rPr>
+        <w:t>4.18</w:t>
+      </w:r>
+    </w:p>
+    <w:p>
+      <w:pPr>
+        <w:rPr>
+          <w:strike/>
+        </w:rPr>
+      </w:pPr>
+      <w:r>
+        <w:rPr>
+          <w:strike/>
+        </w:rPr>
+        <w:t>Python + NumPy (s): 7.33, 7.34, 7.41</w:t>
+      </w:r>
+    </w:p>
+    <w:p>
+      <w:pPr>
+        <w:rPr>
+          <w:strike/>
+        </w:rPr>
+      </w:pPr>
+    </w:p>
+    <w:p>
+      <w:pPr>
+        <w:rPr>
+          <w:b/>
+          <w:strike/>
+        </w:rPr>
+      </w:pPr>
+      <w:r>
+        <w:rPr>
+          <w:b/>
+          <w:strike/>
+        </w:rPr>
+        <w:t xml:space="preserve">Calculating </w:t>
+      </w:r>
+      <w:r>
+        <w:rPr>
+          <w:b/>
+          <w:strike/>
+        </w:rPr>
+        <w:t>1E4</w:t>
+      </w:r>
+      <w:r>
+        <w:rPr>
+          <w:b/>
+          <w:strike/>
+        </w:rPr>
+        <w:t xml:space="preserve"> matrix exponentials: </w:t>
+      </w:r>
+    </w:p>
+    <w:p>
+      <w:pPr>
+        <w:rPr>
+          <w:strike/>
+        </w:rPr>
+      </w:pPr>
+      <w:r>
+        <w:rPr>
+          <w:strike/>
+        </w:rPr>
+        <w:t xml:space="preserve">Matlab (s): </w:t>
+      </w:r>
+      <w:r>
+        <w:rPr>
+          <w:strike/>
+        </w:rPr>
+        <w:t>2.02</w:t>
+      </w:r>
+    </w:p>
+    <w:p>
+      <w:pPr>
+        <w:rPr>
+          <w:strike/>
+        </w:rPr>
+      </w:pPr>
+      <w:r>
+        <w:rPr>
+          <w:strike/>
+        </w:rPr>
+        <w:t>Python + NumPy (s): 6.77, 6.70, 6.73</w:t>
+      </w:r>
+    </w:p>
     <w:p/>
     <w:p>
       <w:pPr>
@@ -268,13 +377,7 @@
         <w:t>F2PY</w:t>
       </w:r>
       <w:r>
-        <w:t xml:space="preserve"> </w:t>
-      </w:r>
-      <w:r>
-        <w:t>(s)</w:t>
-      </w:r>
-      <w:r>
-        <w:t xml:space="preserve">: </w:t>
+        <w:t xml:space="preserve"> (s): </w:t>
       </w:r>
       <w:r>
         <w:t>0.070, 0.070, 0.070</w:t>

</xml_diff>

<commit_message>
Working on Fortran version (nearly complete)
</commit_message>
<xml_diff>
--- a/Benchmarks.docx
+++ b/Benchmarks.docx
@@ -627,6 +627,7 @@
     </w:p>
     <w:p>
       <w:pPr>
+        <w:spacing w:before="240"/>
         <w:jc w:val="both"/>
       </w:pPr>
       <w:r>
@@ -677,259 +678,406 @@
       <w:r>
         <w:t>pre-</w:t>
       </w:r>
+      <w:r>
+        <w:t xml:space="preserve">optimisation, hence it outperforms all other languages except for the dgemm() function. </w:t>
+      </w:r>
+      <w:r>
+        <w:t>Further research is required to confirm these relationships and provide further justification</w:t>
+      </w:r>
+      <w:r>
+        <w:t>. Check Fortran benchmarks on a Linux installation to ensure Cygwin/MingGW are not causing decreased performance.</w:t>
+      </w:r>
+    </w:p>
+    <w:p>
+      <w:pPr>
+        <w:jc w:val="both"/>
+      </w:pPr>
+    </w:p>
+    <w:p>
+      <w:r>
+        <w:rPr>
+          <w:b/>
+        </w:rPr>
+        <w:t xml:space="preserve">Calculating </w:t>
+      </w:r>
+      <w:r>
+        <w:rPr>
+          <w:b/>
+        </w:rPr>
+        <w:t>1E5</w:t>
+      </w:r>
+      <w:r>
+        <w:rPr>
+          <w:b/>
+        </w:rPr>
+        <w:t xml:space="preserve"> Kronecker products: </w:t>
+      </w:r>
+    </w:p>
+    <w:p>
+      <w:pPr>
+        <w:jc w:val="both"/>
+      </w:pPr>
+      <w:r>
+        <w:t xml:space="preserve">Matlab (s): </w:t>
+      </w:r>
+      <w:r>
+        <w:t>2.32</w:t>
+      </w:r>
+    </w:p>
+    <w:p>
+      <w:pPr>
+        <w:jc w:val="both"/>
+      </w:pPr>
+      <w:r>
+        <w:t>Python + NumPy</w:t>
+      </w:r>
+      <w:r>
+        <w:t>, Anaconda</w:t>
+      </w:r>
+      <w:r>
+        <w:t xml:space="preserve"> (s): </w:t>
+      </w:r>
+      <w:r>
+        <w:t>4.45</w:t>
+      </w:r>
+    </w:p>
+    <w:p>
+      <w:pPr>
+        <w:jc w:val="both"/>
+      </w:pPr>
+      <w:r>
+        <w:t>Python + NumPy</w:t>
+      </w:r>
+      <w:r>
+        <w:t>, Enthought</w:t>
+      </w:r>
+      <w:r>
+        <w:t xml:space="preserve"> (s): </w:t>
+      </w:r>
+      <w:r>
+        <w:t>4.37</w:t>
+      </w:r>
+    </w:p>
+    <w:p>
+      <w:pPr>
+        <w:jc w:val="both"/>
+      </w:pPr>
+      <w:r>
+        <w:t>Python + NumPy (s)</w:t>
+      </w:r>
+      <w:r>
+        <w:t>, Intel</w:t>
+      </w:r>
+      <w:r>
+        <w:t xml:space="preserve">: </w:t>
+      </w:r>
+      <w:r>
+        <w:t>4.49</w:t>
+      </w:r>
+    </w:p>
+    <w:p>
+      <w:pPr>
+        <w:jc w:val="both"/>
+      </w:pPr>
+      <w:r>
+        <w:t>Fortran</w:t>
+      </w:r>
+      <w:r>
+        <w:t xml:space="preserve"> </w:t>
+      </w:r>
+      <w:r>
+        <w:t xml:space="preserve">(s): </w:t>
+      </w:r>
+      <w:r>
+        <w:t>1.</w:t>
+      </w:r>
+      <w:r>
+        <w:t>65</w:t>
+      </w:r>
+    </w:p>
+    <w:p>
+      <w:pPr>
+        <w:jc w:val="both"/>
+      </w:pPr>
+    </w:p>
+    <w:p>
+      <w:pPr>
+        <w:jc w:val="both"/>
+        <w:rPr>
+          <w:b/>
+        </w:rPr>
+      </w:pPr>
+      <w:r>
+        <w:rPr>
+          <w:b/>
+        </w:rPr>
+        <w:lastRenderedPageBreak/>
+        <w:t xml:space="preserve">Calculating </w:t>
+      </w:r>
+      <w:r>
+        <w:rPr>
+          <w:b/>
+        </w:rPr>
+        <w:t>1E4</w:t>
+      </w:r>
+      <w:r>
+        <w:rPr>
+          <w:b/>
+        </w:rPr>
+        <w:t xml:space="preserve"> matrix exponentials: </w:t>
+      </w:r>
+    </w:p>
+    <w:p>
+      <w:pPr>
+        <w:jc w:val="both"/>
+      </w:pPr>
+      <w:r>
+        <w:t xml:space="preserve">Matlab (s): </w:t>
+      </w:r>
+      <w:r>
+        <w:t>1.37</w:t>
+      </w:r>
+    </w:p>
+    <w:p>
+      <w:pPr>
+        <w:jc w:val="both"/>
+      </w:pPr>
+      <w:r>
+        <w:t xml:space="preserve">Python + </w:t>
+      </w:r>
+      <w:r>
+        <w:t>SciPy, Anaconda</w:t>
+      </w:r>
+      <w:r>
+        <w:t xml:space="preserve"> (s): </w:t>
+      </w:r>
+      <w:r>
+        <w:t>4.35</w:t>
+      </w:r>
+    </w:p>
+    <w:p>
+      <w:pPr>
+        <w:jc w:val="both"/>
+      </w:pPr>
+      <w:r>
+        <w:t xml:space="preserve">Python + </w:t>
+      </w:r>
+      <w:r>
+        <w:t>SciPy, Enthought</w:t>
+      </w:r>
+      <w:r>
+        <w:t xml:space="preserve"> (s): </w:t>
+      </w:r>
+      <w:r>
+        <w:t>4.32</w:t>
+      </w:r>
+    </w:p>
+    <w:p>
+      <w:pPr>
+        <w:jc w:val="both"/>
+      </w:pPr>
+      <w:r>
+        <w:t xml:space="preserve">Python + </w:t>
+      </w:r>
+      <w:r>
+        <w:t>SciPy</w:t>
+      </w:r>
+      <w:r>
+        <w:t>, Intel</w:t>
+      </w:r>
+      <w:r>
+        <w:t xml:space="preserve"> (s):</w:t>
+      </w:r>
+      <w:r>
+        <w:t xml:space="preserve"> 4.23</w:t>
+      </w:r>
+    </w:p>
+    <w:p>
+      <w:pPr>
+        <w:jc w:val="both"/>
+      </w:pPr>
+      <w:r>
+        <w:t xml:space="preserve">Fortran </w:t>
+      </w:r>
+      <w:r>
+        <w:t xml:space="preserve">+ Expokit </w:t>
+      </w:r>
+      <w:r>
+        <w:t xml:space="preserve">(s): </w:t>
+      </w:r>
+      <w:r>
+        <w:t>0.21</w:t>
+      </w:r>
+      <w:r>
+        <w:t xml:space="preserve"> </w:t>
+      </w:r>
+    </w:p>
+    <w:p>
+      <w:pPr>
+        <w:jc w:val="both"/>
+      </w:pPr>
       <w:bookmarkStart w:id="3" w:name="_GoBack"/>
       <w:bookmarkEnd w:id="3"/>
-      <w:r>
-        <w:t xml:space="preserve">optimisation, hence it outperforms all other languages except for the </w:t>
-      </w:r>
-      <w:proofErr w:type="spellStart"/>
-      <w:r>
-        <w:t>dgemm</w:t>
-      </w:r>
-      <w:proofErr w:type="spellEnd"/>
-      <w:r>
-        <w:t xml:space="preserve">() function. </w:t>
-      </w:r>
-      <w:r>
-        <w:t>Further research is required to confirm these relationships and provide further justification</w:t>
-      </w:r>
-      <w:r>
-        <w:t>. Check Fortran benchmarks on a Linux installation to ensure Cygwin/</w:t>
-      </w:r>
-      <w:proofErr w:type="spellStart"/>
-      <w:r>
-        <w:t>MingGW</w:t>
-      </w:r>
-      <w:proofErr w:type="spellEnd"/>
-      <w:r>
-        <w:t xml:space="preserve"> are not causing decreased performance.</w:t>
-      </w:r>
-    </w:p>
-    <w:p>
-      <w:pPr>
-        <w:jc w:val="both"/>
-      </w:pPr>
-    </w:p>
-    <w:p>
-      <w:r>
-        <w:rPr>
-          <w:b/>
-        </w:rPr>
-        <w:t xml:space="preserve">Calculating </w:t>
-      </w:r>
-      <w:r>
-        <w:rPr>
-          <w:b/>
-        </w:rPr>
-        <w:t>1E5</w:t>
-      </w:r>
-      <w:r>
-        <w:rPr>
-          <w:b/>
-        </w:rPr>
-        <w:t xml:space="preserve"> Kronecker products: </w:t>
-      </w:r>
-    </w:p>
-    <w:p>
-      <w:pPr>
-        <w:jc w:val="both"/>
-      </w:pPr>
-      <w:r>
-        <w:t xml:space="preserve">Matlab (s): </w:t>
-      </w:r>
-      <w:r>
-        <w:t>2.32</w:t>
-      </w:r>
-    </w:p>
-    <w:p>
-      <w:pPr>
-        <w:jc w:val="both"/>
-      </w:pPr>
-      <w:r>
-        <w:t>Python + NumPy</w:t>
-      </w:r>
-      <w:r>
-        <w:t>, Anaconda</w:t>
-      </w:r>
-      <w:r>
-        <w:t xml:space="preserve"> (s): </w:t>
-      </w:r>
-      <w:r>
-        <w:t>4.45</w:t>
-      </w:r>
-    </w:p>
-    <w:p>
-      <w:pPr>
-        <w:jc w:val="both"/>
-      </w:pPr>
-      <w:r>
-        <w:t>Python + NumPy</w:t>
-      </w:r>
-      <w:r>
-        <w:t>, Enthought</w:t>
-      </w:r>
-      <w:r>
-        <w:t xml:space="preserve"> (s): </w:t>
-      </w:r>
-      <w:r>
-        <w:t>4.37</w:t>
-      </w:r>
-    </w:p>
-    <w:p>
-      <w:pPr>
-        <w:jc w:val="both"/>
-      </w:pPr>
-      <w:r>
-        <w:t>Python + NumPy (s)</w:t>
-      </w:r>
-      <w:r>
-        <w:t>, Intel</w:t>
-      </w:r>
-      <w:r>
-        <w:t xml:space="preserve">: </w:t>
-      </w:r>
-      <w:r>
-        <w:t>4.49</w:t>
-      </w:r>
-    </w:p>
-    <w:p>
-      <w:pPr>
-        <w:jc w:val="both"/>
-      </w:pPr>
-      <w:r>
-        <w:t>Fortran</w:t>
-      </w:r>
-      <w:r>
-        <w:t xml:space="preserve"> </w:t>
-      </w:r>
-      <w:r>
-        <w:t xml:space="preserve">(s): </w:t>
-      </w:r>
-      <w:r>
-        <w:t>1.</w:t>
-      </w:r>
-      <w:r>
-        <w:t>65</w:t>
-      </w:r>
-    </w:p>
-    <w:p>
-      <w:pPr>
-        <w:jc w:val="both"/>
-      </w:pPr>
-    </w:p>
-    <w:p>
-      <w:pPr>
-        <w:jc w:val="both"/>
-        <w:rPr>
-          <w:b/>
-        </w:rPr>
-      </w:pPr>
-      <w:r>
-        <w:rPr>
-          <w:b/>
-        </w:rPr>
-        <w:lastRenderedPageBreak/>
-        <w:t xml:space="preserve">Calculating </w:t>
-      </w:r>
-      <w:r>
-        <w:rPr>
-          <w:b/>
-        </w:rPr>
-        <w:t>1E4</w:t>
-      </w:r>
-      <w:r>
-        <w:rPr>
-          <w:b/>
-        </w:rPr>
-        <w:t xml:space="preserve"> matrix exponentials: </w:t>
-      </w:r>
-    </w:p>
-    <w:p>
-      <w:pPr>
-        <w:jc w:val="both"/>
-      </w:pPr>
-      <w:r>
-        <w:t xml:space="preserve">Matlab (s): </w:t>
-      </w:r>
-      <w:r>
-        <w:t>1.37</w:t>
-      </w:r>
-    </w:p>
-    <w:p>
-      <w:pPr>
-        <w:jc w:val="both"/>
-      </w:pPr>
-      <w:r>
-        <w:t xml:space="preserve">Python + </w:t>
-      </w:r>
-      <w:r>
-        <w:t>SciPy, Anaconda</w:t>
-      </w:r>
-      <w:r>
-        <w:t xml:space="preserve"> (s): </w:t>
-      </w:r>
-      <w:r>
-        <w:t>4.35</w:t>
-      </w:r>
-    </w:p>
-    <w:p>
-      <w:pPr>
-        <w:jc w:val="both"/>
-      </w:pPr>
-      <w:r>
-        <w:t xml:space="preserve">Python + </w:t>
-      </w:r>
-      <w:r>
-        <w:t>SciPy, Enthought</w:t>
-      </w:r>
-      <w:r>
-        <w:t xml:space="preserve"> (s): </w:t>
-      </w:r>
-      <w:r>
-        <w:t>4.32</w:t>
-      </w:r>
-    </w:p>
-    <w:p>
-      <w:pPr>
-        <w:jc w:val="both"/>
-      </w:pPr>
-      <w:r>
-        <w:t xml:space="preserve">Python + </w:t>
-      </w:r>
-      <w:r>
-        <w:t>SciPy</w:t>
-      </w:r>
-      <w:r>
-        <w:t>, Intel</w:t>
-      </w:r>
-      <w:r>
-        <w:t xml:space="preserve"> (s):</w:t>
-      </w:r>
-      <w:r>
-        <w:t xml:space="preserve"> 4.23</w:t>
-      </w:r>
-    </w:p>
-    <w:p>
-      <w:pPr>
-        <w:jc w:val="both"/>
-      </w:pPr>
-      <w:r>
-        <w:t xml:space="preserve">Fortran </w:t>
-      </w:r>
-      <w:r>
-        <w:t xml:space="preserve">+ Expokit </w:t>
-      </w:r>
-      <w:r>
-        <w:t xml:space="preserve">(s): </w:t>
-      </w:r>
-      <w:r>
-        <w:t>0.21</w:t>
-      </w:r>
-      <w:r>
-        <w:t xml:space="preserve"> </w:t>
-      </w:r>
-      <w:bookmarkEnd w:id="0"/>
-      <w:bookmarkEnd w:id="1"/>
+    </w:p>
+    <w:p>
+      <w:pPr>
+        <w:jc w:val="both"/>
+        <w:rPr>
+          <w:b/>
+        </w:rPr>
+      </w:pPr>
+      <w:r>
+        <w:rPr>
+          <w:b/>
+        </w:rPr>
+        <w:t>Links:</w:t>
+      </w:r>
+    </w:p>
+    <w:p>
+      <w:pPr>
+        <w:jc w:val="both"/>
+        <w:rPr>
+          <w:b/>
+        </w:rPr>
+      </w:pPr>
+      <w:hyperlink r:id="rId5" w:history="1">
+        <w:r>
+          <w:rPr>
+            <w:rStyle w:val="Hyperlink"/>
+            <w:b/>
+          </w:rPr>
+          <w:t>https://software.intel.com/en-us/forums/intel-fortran-compiler-for-linux-and-mac-os-x/topic/269726</w:t>
+        </w:r>
+      </w:hyperlink>
+    </w:p>
+    <w:p>
+      <w:pPr>
+        <w:jc w:val="both"/>
+        <w:rPr>
+          <w:b/>
+        </w:rPr>
+      </w:pPr>
+      <w:hyperlink r:id="rId6" w:history="1">
+        <w:r>
+          <w:rPr>
+            <w:rStyle w:val="Hyperlink"/>
+            <w:b/>
+          </w:rPr>
+          <w:t>https://stackoverflow.com/questions/31494176/will-fortrans-matmul-make-use-of-mkl-if-i-include-the-library</w:t>
+        </w:r>
+      </w:hyperlink>
+    </w:p>
+    <w:p>
+      <w:pPr>
+        <w:jc w:val="both"/>
+        <w:rPr>
+          <w:b/>
+        </w:rPr>
+      </w:pPr>
+      <w:hyperlink r:id="rId7" w:history="1">
+        <w:r>
+          <w:rPr>
+            <w:rStyle w:val="Hyperlink"/>
+            <w:b/>
+          </w:rPr>
+          <w:t>https://gcc.gnu.org/onlinedocs/gfortran/Code-Gen-Options.html</w:t>
+        </w:r>
+      </w:hyperlink>
+    </w:p>
+    <w:p>
+      <w:pPr>
+        <w:jc w:val="both"/>
+        <w:rPr>
+          <w:b/>
+        </w:rPr>
+      </w:pPr>
+      <w:hyperlink r:id="rId8" w:history="1">
+        <w:r>
+          <w:rPr>
+            <w:rStyle w:val="Hyperlink"/>
+            <w:b/>
+          </w:rPr>
+          <w:t>https://modelingguru.nasa.gov/docs/DOC-1762</w:t>
+        </w:r>
+      </w:hyperlink>
+    </w:p>
+    <w:p>
+      <w:pPr>
+        <w:jc w:val="both"/>
+        <w:rPr>
+          <w:b/>
+        </w:rPr>
+      </w:pPr>
+      <w:hyperlink r:id="rId9" w:history="1">
+        <w:r>
+          <w:rPr>
+            <w:rStyle w:val="Hyperlink"/>
+            <w:b/>
+          </w:rPr>
+          <w:t>https://gcc.gnu.org/onlinedocs/gcc-3.4.6/g77/Optimize-Options.html</w:t>
+        </w:r>
+      </w:hyperlink>
+    </w:p>
+    <w:p>
+      <w:pPr>
+        <w:jc w:val="both"/>
+        <w:rPr>
+          <w:b/>
+        </w:rPr>
+      </w:pPr>
+      <w:hyperlink r:id="rId10" w:history="1">
+        <w:r>
+          <w:rPr>
+            <w:rStyle w:val="Hyperlink"/>
+            <w:b/>
+          </w:rPr>
+          <w:t>https://groups.google.com/forum/#!topic/comp.lang.fortran/HLqObOUIAZc</w:t>
+        </w:r>
+      </w:hyperlink>
+    </w:p>
+    <w:p>
+      <w:pPr>
+        <w:jc w:val="both"/>
+        <w:rPr>
+          <w:b/>
+        </w:rPr>
+      </w:pPr>
+      <w:hyperlink r:id="rId11" w:history="1">
+        <w:r>
+          <w:rPr>
+            <w:rStyle w:val="Hyperlink"/>
+            <w:b/>
+          </w:rPr>
+          <w:t>https://www.ics.uci.edu/~paolo/FastMM/FMM-Reference/reference.html</w:t>
+        </w:r>
+      </w:hyperlink>
+    </w:p>
+    <w:p>
+      <w:pPr>
+        <w:jc w:val="both"/>
+        <w:rPr>
+          <w:b/>
+        </w:rPr>
+      </w:pPr>
+      <w:hyperlink r:id="rId12" w:history="1">
+        <w:r>
+          <w:rPr>
+            <w:rStyle w:val="Hyperlink"/>
+            <w:b/>
+          </w:rPr>
+          <w:t>https://software.intel.com/en-us/articles/intel-math-kernel-library-intel-mkl-2017-getting-started</w:t>
+        </w:r>
+      </w:hyperlink>
+    </w:p>
+    <w:bookmarkEnd w:id="0"/>
+    <w:bookmarkEnd w:id="1"/>
+    <w:p>
+      <w:pPr>
+        <w:jc w:val="both"/>
+        <w:rPr>
+          <w:b/>
+        </w:rPr>
+      </w:pPr>
     </w:p>
     <w:sectPr>
       <w:pgSz w:w="11906" w:h="16838"/>
@@ -1612,6 +1760,29 @@
       <w:contextualSpacing/>
     </w:pPr>
   </w:style>
+  <w:style w:type="character" w:styleId="Hyperlink">
+    <w:name w:val="Hyperlink"/>
+    <w:basedOn w:val="DefaultParagraphFont"/>
+    <w:uiPriority w:val="99"/>
+    <w:unhideWhenUsed/>
+    <w:rsid w:val="00C72249"/>
+    <w:rPr>
+      <w:color w:val="0563C1" w:themeColor="hyperlink"/>
+      <w:u w:val="single"/>
+    </w:rPr>
+  </w:style>
+  <w:style w:type="character" w:styleId="UnresolvedMention">
+    <w:name w:val="Unresolved Mention"/>
+    <w:basedOn w:val="DefaultParagraphFont"/>
+    <w:uiPriority w:val="99"/>
+    <w:semiHidden/>
+    <w:unhideWhenUsed/>
+    <w:rsid w:val="00C72249"/>
+    <w:rPr>
+      <w:color w:val="605E5C"/>
+      <w:shd w:val="clear" w:color="auto" w:fill="E1DFDD"/>
+    </w:rPr>
+  </w:style>
 </w:styles>
 </file>
 

</xml_diff>

<commit_message>
Finished F2PY version of SE code
</commit_message>
<xml_diff>
--- a/Benchmarks.docx
+++ b/Benchmarks.docx
@@ -62,10 +62,10 @@
         <w:t xml:space="preserve">Matlab (s): </w:t>
       </w:r>
       <w:r>
-        <w:t>9.2</w:t>
-      </w:r>
-      <w:r>
-        <w:t>9</w:t>
+        <w:t>9.</w:t>
+      </w:r>
+      <w:r>
+        <w:t>93</w:t>
       </w:r>
     </w:p>
     <w:p>
@@ -97,8 +97,37 @@
         <w:jc w:val="both"/>
       </w:pPr>
       <w:r>
-        <w:t>Python + F2PY (s): 4.18</w:t>
-      </w:r>
+        <w:t xml:space="preserve">Python + F2PY (s): </w:t>
+      </w:r>
+      <w:r>
+        <w:rPr>
+          <w:strike/>
+        </w:rPr>
+        <w:t>4.18</w:t>
+      </w:r>
+      <w:r>
+        <w:t xml:space="preserve"> </w:t>
+      </w:r>
+      <w:r>
+        <w:rPr>
+          <w:strike/>
+        </w:rPr>
+        <w:t>2.84</w:t>
+      </w:r>
+      <w:r>
+        <w:t xml:space="preserve"> </w:t>
+      </w:r>
+      <w:r>
+        <w:t>2.</w:t>
+      </w:r>
+      <w:r>
+        <w:t>6</w:t>
+      </w:r>
+      <w:r>
+        <w:t>7</w:t>
+      </w:r>
+      <w:bookmarkStart w:id="2" w:name="_GoBack"/>
+      <w:bookmarkEnd w:id="2"/>
     </w:p>
     <w:p>
       <w:pPr>
@@ -274,6 +303,33 @@
       </w:pPr>
       <w:r>
         <w:t xml:space="preserve">In conclusion Matlab is significantly faster than pure Python, however when combined with F2PY Python may perform up to an order of magnitude faster than Matlab. More work needs to be done to ensure Python speeds are representative, and to investigate other Fortran compilers and matrix multiplications. </w:t>
+      </w:r>
+    </w:p>
+    <w:p>
+      <w:pPr>
+        <w:jc w:val="both"/>
+      </w:pPr>
+      <w:r>
+        <w:t xml:space="preserve">An immediate improvement to Fortran speed would be to define all matrices as real, as without </w:t>
+      </w:r>
+      <w:proofErr w:type="spellStart"/>
+      <w:r>
+        <w:t>yz</w:t>
+      </w:r>
+      <w:proofErr w:type="spellEnd"/>
+      <w:r>
+        <w:t xml:space="preserve"> hyperfine solid effect matrices are all real. </w:t>
+      </w:r>
+      <w:proofErr w:type="gramStart"/>
+      <w:r>
+        <w:t>Also</w:t>
+      </w:r>
+      <w:proofErr w:type="gramEnd"/>
+      <w:r>
+        <w:t xml:space="preserve"> worth looking into whether it is possible to reduce precision of Fortran code. </w:t>
+      </w:r>
+      <w:r>
+        <w:t>This would also improve Python speed significantly.</w:t>
       </w:r>
     </w:p>
     <w:p>
@@ -551,7 +607,7 @@
       <w:pPr>
         <w:jc w:val="both"/>
       </w:pPr>
-      <w:bookmarkStart w:id="2" w:name="_Hlk518317474"/>
+      <w:bookmarkStart w:id="3" w:name="_Hlk518317474"/>
       <w:r>
         <w:t>Python + NumPy</w:t>
       </w:r>
@@ -564,7 +620,7 @@
       <w:r>
         <w:t xml:space="preserve"> </w:t>
       </w:r>
-      <w:bookmarkEnd w:id="2"/>
+      <w:bookmarkEnd w:id="3"/>
       <w:r>
         <w:t xml:space="preserve">(s): </w:t>
       </w:r>
@@ -651,20 +707,35 @@
       <w:r>
         <w:t xml:space="preserve"> </w:t>
       </w:r>
-      <w:r>
-        <w:t>dgemm()</w:t>
+      <w:proofErr w:type="spellStart"/>
+      <w:r>
+        <w:t>dgemm</w:t>
+      </w:r>
+      <w:proofErr w:type="spellEnd"/>
+      <w:r>
+        <w:t>()</w:t>
       </w:r>
       <w:r>
         <w:t xml:space="preserve"> provided by BLAS constantly outperforms the intrinsic function </w:t>
       </w:r>
-      <w:r>
-        <w:t>matmul()</w:t>
+      <w:proofErr w:type="spellStart"/>
+      <w:r>
+        <w:t>matmul</w:t>
+      </w:r>
+      <w:proofErr w:type="spellEnd"/>
+      <w:r>
+        <w:t>()</w:t>
       </w:r>
       <w:r>
         <w:t xml:space="preserve">. However, </w:t>
       </w:r>
-      <w:r>
-        <w:t>dgemm()</w:t>
+      <w:proofErr w:type="spellStart"/>
+      <w:r>
+        <w:t>dgemm</w:t>
+      </w:r>
+      <w:proofErr w:type="spellEnd"/>
+      <w:r>
+        <w:t>()</w:t>
       </w:r>
       <w:r>
         <w:t xml:space="preserve"> only works on real matrices so its applications are limited. There appears to be no difference between the performance of three tested Python interpreters, as all are linked to Intel MKL implementation of LAPACK. The performance of other Fortran compilers</w:t>
@@ -679,7 +750,15 @@
         <w:t>pre-</w:t>
       </w:r>
       <w:r>
-        <w:t xml:space="preserve">optimisation, hence it outperforms all other languages except for the dgemm() function. </w:t>
+        <w:t xml:space="preserve">optimisation, hence it outperforms all other languages except for the </w:t>
+      </w:r>
+      <w:proofErr w:type="spellStart"/>
+      <w:r>
+        <w:t>dgemm</w:t>
+      </w:r>
+      <w:proofErr w:type="spellEnd"/>
+      <w:r>
+        <w:t xml:space="preserve">() function. </w:t>
       </w:r>
       <w:r>
         <w:t>Further research is required to confirm these relationships and provide further justification</w:t>
@@ -916,8 +995,39 @@
       <w:pPr>
         <w:jc w:val="both"/>
       </w:pPr>
-      <w:bookmarkStart w:id="3" w:name="_GoBack"/>
-      <w:bookmarkEnd w:id="3"/>
+    </w:p>
+    <w:p>
+      <w:pPr>
+        <w:jc w:val="both"/>
+        <w:rPr>
+          <w:b/>
+        </w:rPr>
+      </w:pPr>
+      <w:r>
+        <w:rPr>
+          <w:b/>
+        </w:rPr>
+        <w:t>Calculating inverse matrices</w:t>
+      </w:r>
+    </w:p>
+    <w:p>
+      <w:pPr>
+        <w:jc w:val="both"/>
+        <w:rPr>
+          <w:b/>
+        </w:rPr>
+      </w:pPr>
+      <w:r>
+        <w:rPr>
+          <w:b/>
+        </w:rPr>
+        <w:t>Calculating eigenvalues, eigenvectors</w:t>
+      </w:r>
+    </w:p>
+    <w:p>
+      <w:pPr>
+        <w:jc w:val="both"/>
+      </w:pPr>
     </w:p>
     <w:p>
       <w:pPr>
@@ -1783,6 +1893,18 @@
       <w:shd w:val="clear" w:color="auto" w:fill="E1DFDD"/>
     </w:rPr>
   </w:style>
+  <w:style w:type="character" w:styleId="FollowedHyperlink">
+    <w:name w:val="FollowedHyperlink"/>
+    <w:basedOn w:val="DefaultParagraphFont"/>
+    <w:uiPriority w:val="99"/>
+    <w:semiHidden/>
+    <w:unhideWhenUsed/>
+    <w:rsid w:val="00C16066"/>
+    <w:rPr>
+      <w:color w:val="954F72" w:themeColor="followedHyperlink"/>
+      <w:u w:val="single"/>
+    </w:rPr>
+  </w:style>
 </w:styles>
 </file>
 

</xml_diff>

<commit_message>
Working on optimising F2PY code
</commit_message>
<xml_diff>
--- a/Benchmarks.docx
+++ b/Benchmarks.docx
@@ -126,210 +126,228 @@
       <w:r>
         <w:t>7</w:t>
       </w:r>
+    </w:p>
+    <w:p>
+      <w:pPr>
+        <w:jc w:val="both"/>
+      </w:pPr>
+      <w:r>
+        <w:t>Python + F2PY + OpenMP (s): 3.19 *</w:t>
+      </w:r>
+    </w:p>
+    <w:p>
+      <w:pPr>
+        <w:jc w:val="both"/>
+      </w:pPr>
+    </w:p>
+    <w:p>
+      <w:pPr>
+        <w:rPr>
+          <w:b/>
+        </w:rPr>
+      </w:pPr>
+      <w:r>
+        <w:rPr>
+          <w:b/>
+        </w:rPr>
+        <w:t>Calculating Liouville space propagator</w:t>
+      </w:r>
+      <w:r>
+        <w:rPr>
+          <w:b/>
+        </w:rPr>
+        <w:t>:</w:t>
+      </w:r>
+    </w:p>
+    <w:p>
+      <w:pPr>
+        <w:jc w:val="both"/>
+      </w:pPr>
+      <w:r>
+        <w:t xml:space="preserve">Matlab (s): </w:t>
+      </w:r>
+      <w:r>
+        <w:t>8.46</w:t>
+      </w:r>
+    </w:p>
+    <w:p>
+      <w:pPr>
+        <w:jc w:val="both"/>
+      </w:pPr>
+      <w:r>
+        <w:t>Python + NumPy (s): 26.6</w:t>
+      </w:r>
+    </w:p>
+    <w:p>
+      <w:pPr>
+        <w:jc w:val="both"/>
+      </w:pPr>
+      <w:r>
+        <w:t>Python + F2PY (s): 1.78</w:t>
+      </w:r>
+    </w:p>
+    <w:p>
+      <w:pPr>
+        <w:jc w:val="both"/>
+      </w:pPr>
+      <w:r>
+        <w:t xml:space="preserve">Python + F2PY + OpenMP (s): </w:t>
+      </w:r>
+      <w:r>
+        <w:t>0.7</w:t>
+      </w:r>
+      <w:r>
+        <w:t>4 *</w:t>
+      </w:r>
+    </w:p>
+    <w:p>
+      <w:pPr>
+        <w:jc w:val="both"/>
+      </w:pPr>
+    </w:p>
+    <w:p>
+      <w:pPr>
+        <w:jc w:val="both"/>
+        <w:rPr>
+          <w:i/>
+        </w:rPr>
+      </w:pPr>
+      <w:r>
+        <w:rPr>
+          <w:i/>
+        </w:rPr>
+        <w:t>*Currently there is a</w:t>
+      </w:r>
+      <w:r>
+        <w:rPr>
+          <w:i/>
+        </w:rPr>
+        <w:t xml:space="preserve"> </w:t>
+      </w:r>
+      <w:r>
+        <w:rPr>
+          <w:i/>
+        </w:rPr>
+        <w:t>bug</w:t>
+      </w:r>
+      <w:r>
+        <w:rPr>
+          <w:i/>
+        </w:rPr>
+        <w:t>(?)</w:t>
+      </w:r>
+      <w:r>
+        <w:rPr>
+          <w:i/>
+        </w:rPr>
+        <w:t xml:space="preserve"> associated with </w:t>
+      </w:r>
+      <w:r>
+        <w:rPr>
+          <w:i/>
+        </w:rPr>
+        <w:t>access violation</w:t>
+      </w:r>
+      <w:r>
+        <w:rPr>
+          <w:i/>
+        </w:rPr>
+        <w:t xml:space="preserve"> when running multithreaded Kronecker product</w:t>
+      </w:r>
+      <w:r>
+        <w:rPr>
+          <w:i/>
+        </w:rPr>
+        <w:t xml:space="preserve"> function</w:t>
+      </w:r>
+      <w:r>
+        <w:rPr>
+          <w:i/>
+        </w:rPr>
+        <w:t>, which may be limiting performance.</w:t>
+      </w:r>
+      <w:r>
+        <w:rPr>
+          <w:i/>
+        </w:rPr>
+        <w:t xml:space="preserve"> A fix is to apply OpenMP statements to the function, however this needs to be investigated further.</w:t>
+      </w:r>
+    </w:p>
+    <w:p>
+      <w:pPr>
+        <w:jc w:val="both"/>
+      </w:pPr>
+      <w:r>
+        <w:rPr>
+          <w:i/>
+        </w:rPr>
+        <w:t xml:space="preserve">* Currently there is only a partial F2PY implementation, limited to Hamiltonian and propagator calculation. </w:t>
+      </w:r>
+      <w:r>
+        <w:t xml:space="preserve"> </w:t>
+      </w:r>
+    </w:p>
+    <w:p>
+      <w:pPr>
+        <w:jc w:val="both"/>
+      </w:pPr>
+      <w:r>
+        <w:t>The significantly higher performance of Matlab for all tested matrix operations is puzzling, as both Python and Matlab are linked to LAPACK Fortran library for matrix multiplication. The Fortran benchmark supports this to a degree however it appears Matlab is somehow significantly more optimised.</w:t>
+      </w:r>
+    </w:p>
+    <w:p>
+      <w:pPr>
+        <w:jc w:val="both"/>
+      </w:pPr>
+      <w:r>
+        <w:t xml:space="preserve">In conclusion Matlab is significantly faster than pure Python, however when combined with F2PY Python may perform up to an order of magnitude faster than Matlab. More work needs to be done to ensure Python speeds are representative, and to investigate other Fortran compilers and matrix multiplications. </w:t>
+      </w:r>
+    </w:p>
+    <w:p>
+      <w:pPr>
+        <w:jc w:val="both"/>
+      </w:pPr>
+      <w:r>
+        <w:t xml:space="preserve">An immediate improvement to Fortran speed would be to define all matrices as real, as without </w:t>
+      </w:r>
+      <w:proofErr w:type="spellStart"/>
+      <w:r>
+        <w:t>yz</w:t>
+      </w:r>
+      <w:proofErr w:type="spellEnd"/>
+      <w:r>
+        <w:t xml:space="preserve"> hyperfine solid effect matrices are all real. </w:t>
+      </w:r>
+      <w:r>
+        <w:t>Also,</w:t>
+      </w:r>
+      <w:r>
+        <w:t xml:space="preserve"> worth </w:t>
+      </w:r>
+      <w:r>
+        <w:t>considering</w:t>
+      </w:r>
+      <w:r>
+        <w:t xml:space="preserve"> whether it is possible to reduce precision of Fortran code. </w:t>
+      </w:r>
+      <w:r>
+        <w:t>This would also improve Python speed significantly.</w:t>
+      </w:r>
+    </w:p>
+    <w:p>
+      <w:pPr>
+        <w:jc w:val="both"/>
+      </w:pPr>
+      <w:r>
+        <w:t>Fortran utilises double precision, to work with F2PY kind=8 is used instead of real64 however with gfortran double precision matches kind=8 so this is not an issue. However, with other compilers this may cause issues.</w:t>
+      </w:r>
+      <w:r>
+        <w:t xml:space="preserve"> All variables, constants and Numpy</w:t>
+      </w:r>
       <w:bookmarkStart w:id="2" w:name="_GoBack"/>
       <w:bookmarkEnd w:id="2"/>
-    </w:p>
-    <w:p>
-      <w:pPr>
-        <w:jc w:val="both"/>
-      </w:pPr>
-      <w:r>
-        <w:t>Python + F2PY + OpenMP (s): 3.19 *</w:t>
-      </w:r>
-    </w:p>
-    <w:p>
-      <w:pPr>
-        <w:jc w:val="both"/>
-      </w:pPr>
-    </w:p>
-    <w:p>
-      <w:pPr>
-        <w:rPr>
-          <w:b/>
-        </w:rPr>
-      </w:pPr>
-      <w:r>
-        <w:rPr>
-          <w:b/>
-        </w:rPr>
-        <w:t>Calculating Liouville space propagator</w:t>
-      </w:r>
-      <w:r>
-        <w:rPr>
-          <w:b/>
-        </w:rPr>
-        <w:t>:</w:t>
-      </w:r>
-    </w:p>
-    <w:p>
-      <w:pPr>
-        <w:jc w:val="both"/>
-      </w:pPr>
-      <w:r>
-        <w:t xml:space="preserve">Matlab (s): </w:t>
-      </w:r>
-      <w:r>
-        <w:t>8.46</w:t>
-      </w:r>
-    </w:p>
-    <w:p>
-      <w:pPr>
-        <w:jc w:val="both"/>
-      </w:pPr>
-      <w:r>
-        <w:t>Python + NumPy (s): 26.6</w:t>
-      </w:r>
-    </w:p>
-    <w:p>
-      <w:pPr>
-        <w:jc w:val="both"/>
-      </w:pPr>
-      <w:r>
-        <w:t>Python + F2PY (s): 1.78</w:t>
-      </w:r>
-    </w:p>
-    <w:p>
-      <w:pPr>
-        <w:jc w:val="both"/>
-      </w:pPr>
-      <w:r>
-        <w:t xml:space="preserve">Python + F2PY + OpenMP (s): </w:t>
-      </w:r>
-      <w:r>
-        <w:t>0.7</w:t>
-      </w:r>
-      <w:r>
-        <w:t>4 *</w:t>
-      </w:r>
-    </w:p>
-    <w:p>
-      <w:pPr>
-        <w:jc w:val="both"/>
-      </w:pPr>
-    </w:p>
-    <w:p>
-      <w:pPr>
-        <w:jc w:val="both"/>
-        <w:rPr>
-          <w:i/>
-        </w:rPr>
-      </w:pPr>
-      <w:r>
-        <w:rPr>
-          <w:i/>
-        </w:rPr>
-        <w:t>*Currently there is a</w:t>
-      </w:r>
-      <w:r>
-        <w:rPr>
-          <w:i/>
-        </w:rPr>
-        <w:t xml:space="preserve"> </w:t>
-      </w:r>
-      <w:r>
-        <w:rPr>
-          <w:i/>
-        </w:rPr>
-        <w:t>bug</w:t>
-      </w:r>
-      <w:r>
-        <w:rPr>
-          <w:i/>
-        </w:rPr>
-        <w:t>(?)</w:t>
-      </w:r>
-      <w:r>
-        <w:rPr>
-          <w:i/>
-        </w:rPr>
-        <w:t xml:space="preserve"> associated with </w:t>
-      </w:r>
-      <w:r>
-        <w:rPr>
-          <w:i/>
-        </w:rPr>
-        <w:t>access violation</w:t>
-      </w:r>
-      <w:r>
-        <w:rPr>
-          <w:i/>
-        </w:rPr>
-        <w:t xml:space="preserve"> when running multithreaded Kronecker product</w:t>
-      </w:r>
-      <w:r>
-        <w:rPr>
-          <w:i/>
-        </w:rPr>
-        <w:t xml:space="preserve"> function</w:t>
-      </w:r>
-      <w:r>
-        <w:rPr>
-          <w:i/>
-        </w:rPr>
-        <w:t>, which may be limiting performance.</w:t>
-      </w:r>
-      <w:r>
-        <w:rPr>
-          <w:i/>
-        </w:rPr>
-        <w:t xml:space="preserve"> A fix is to apply OpenMP statements to the function, however this needs to be investigated further.</w:t>
-      </w:r>
-    </w:p>
-    <w:p>
-      <w:pPr>
-        <w:jc w:val="both"/>
-      </w:pPr>
-      <w:r>
-        <w:rPr>
-          <w:i/>
-        </w:rPr>
-        <w:t xml:space="preserve">* Currently there is only a partial F2PY implementation, limited to Hamiltonian and propagator calculation. </w:t>
-      </w:r>
-      <w:r>
-        <w:t xml:space="preserve"> </w:t>
-      </w:r>
-    </w:p>
-    <w:p>
-      <w:pPr>
-        <w:jc w:val="both"/>
-      </w:pPr>
-      <w:r>
-        <w:t>The significantly higher performance of Matlab for all tested matrix operations is puzzling, as both Python and Matlab are linked to LAPACK Fortran library for matrix multiplication. The Fortran benchmark supports this to a degree however it appears Matlab is somehow significantly more optimised.</w:t>
-      </w:r>
-    </w:p>
-    <w:p>
-      <w:pPr>
-        <w:jc w:val="both"/>
-      </w:pPr>
-      <w:r>
-        <w:t xml:space="preserve">In conclusion Matlab is significantly faster than pure Python, however when combined with F2PY Python may perform up to an order of magnitude faster than Matlab. More work needs to be done to ensure Python speeds are representative, and to investigate other Fortran compilers and matrix multiplications. </w:t>
-      </w:r>
-    </w:p>
-    <w:p>
-      <w:pPr>
-        <w:jc w:val="both"/>
-      </w:pPr>
-      <w:r>
-        <w:t xml:space="preserve">An immediate improvement to Fortran speed would be to define all matrices as real, as without </w:t>
-      </w:r>
-      <w:proofErr w:type="spellStart"/>
-      <w:r>
-        <w:t>yz</w:t>
-      </w:r>
-      <w:proofErr w:type="spellEnd"/>
-      <w:r>
-        <w:t xml:space="preserve"> hyperfine solid effect matrices are all real. </w:t>
-      </w:r>
-      <w:proofErr w:type="gramStart"/>
-      <w:r>
-        <w:t>Also</w:t>
-      </w:r>
-      <w:proofErr w:type="gramEnd"/>
-      <w:r>
-        <w:t xml:space="preserve"> worth looking into whether it is possible to reduce precision of Fortran code. </w:t>
-      </w:r>
-      <w:r>
-        <w:t>This would also improve Python speed significantly.</w:t>
+      <w:r>
+        <w:t xml:space="preserve"> arrays are specified to double precision.</w:t>
       </w:r>
     </w:p>
     <w:p>
@@ -707,35 +725,17 @@
       <w:r>
         <w:t xml:space="preserve"> </w:t>
       </w:r>
-      <w:proofErr w:type="spellStart"/>
-      <w:r>
-        <w:t>dgemm</w:t>
-      </w:r>
-      <w:proofErr w:type="spellEnd"/>
-      <w:r>
-        <w:t>()</w:t>
+      <w:r>
+        <w:t>dgemm()</w:t>
       </w:r>
       <w:r>
         <w:t xml:space="preserve"> provided by BLAS constantly outperforms the intrinsic function </w:t>
       </w:r>
-      <w:proofErr w:type="spellStart"/>
-      <w:r>
-        <w:t>matmul</w:t>
-      </w:r>
-      <w:proofErr w:type="spellEnd"/>
-      <w:r>
-        <w:t>()</w:t>
-      </w:r>
-      <w:r>
-        <w:t xml:space="preserve">. However, </w:t>
-      </w:r>
-      <w:proofErr w:type="spellStart"/>
-      <w:r>
-        <w:t>dgemm</w:t>
-      </w:r>
-      <w:proofErr w:type="spellEnd"/>
-      <w:r>
-        <w:t>()</w:t>
+      <w:r>
+        <w:t xml:space="preserve">matmul(). However, </w:t>
+      </w:r>
+      <w:r>
+        <w:t>dgemm()</w:t>
       </w:r>
       <w:r>
         <w:t xml:space="preserve"> only works on real matrices so its applications are limited. There appears to be no difference between the performance of three tested Python interpreters, as all are linked to Intel MKL implementation of LAPACK. The performance of other Fortran compilers</w:t>
@@ -750,15 +750,7 @@
         <w:t>pre-</w:t>
       </w:r>
       <w:r>
-        <w:t xml:space="preserve">optimisation, hence it outperforms all other languages except for the </w:t>
-      </w:r>
-      <w:proofErr w:type="spellStart"/>
-      <w:r>
-        <w:t>dgemm</w:t>
-      </w:r>
-      <w:proofErr w:type="spellEnd"/>
-      <w:r>
-        <w:t xml:space="preserve">() function. </w:t>
+        <w:t xml:space="preserve">optimisation, hence it outperforms all other languages except for the dgemm() function. </w:t>
       </w:r>
       <w:r>
         <w:t>Further research is required to confirm these relationships and provide further justification</w:t>
@@ -1135,7 +1127,7 @@
           <w:b/>
         </w:rPr>
       </w:pPr>
-      <w:hyperlink r:id="rId10" w:history="1">
+      <w:hyperlink r:id="rId10" w:anchor="!topic/comp.lang.fortran/HLqObOUIAZc" w:history="1">
         <w:r>
           <w:rPr>
             <w:rStyle w:val="Hyperlink"/>

</xml_diff>

<commit_message>
Working on Fortran optimisation
</commit_message>
<xml_diff>
--- a/Benchmarks.docx
+++ b/Benchmarks.docx
@@ -151,7 +151,28 @@
         <w:t>38</w:t>
       </w:r>
       <w:r>
-        <w:t xml:space="preserve"> 2.34</w:t>
+        <w:t xml:space="preserve"> </w:t>
+      </w:r>
+      <w:r>
+        <w:rPr>
+          <w:strike/>
+        </w:rPr>
+        <w:t>2.34</w:t>
+      </w:r>
+      <w:r>
+        <w:t xml:space="preserve"> </w:t>
+      </w:r>
+      <w:r>
+        <w:rPr>
+          <w:strike/>
+        </w:rPr>
+        <w:t>2.12</w:t>
+      </w:r>
+      <w:r>
+        <w:t xml:space="preserve"> </w:t>
+      </w:r>
+      <w:r>
+        <w:t>1.97</w:t>
       </w:r>
     </w:p>
     <w:p>
@@ -166,71 +187,8 @@
       <w:pPr>
         <w:jc w:val="both"/>
       </w:pPr>
-    </w:p>
-    <w:p>
-      <w:pPr>
-        <w:rPr>
-          <w:b/>
-        </w:rPr>
-      </w:pPr>
-      <w:r>
-        <w:rPr>
-          <w:b/>
-        </w:rPr>
-        <w:t>Calculating Liouville space propagator</w:t>
-      </w:r>
-      <w:r>
-        <w:rPr>
-          <w:b/>
-        </w:rPr>
-        <w:t>:</w:t>
-      </w:r>
-    </w:p>
-    <w:p>
-      <w:pPr>
-        <w:jc w:val="both"/>
-      </w:pPr>
-      <w:r>
-        <w:t xml:space="preserve">Matlab (s): </w:t>
-      </w:r>
-      <w:r>
-        <w:t>8.46</w:t>
-      </w:r>
-    </w:p>
-    <w:p>
-      <w:pPr>
-        <w:jc w:val="both"/>
-      </w:pPr>
-      <w:r>
-        <w:t>Python + NumPy (s): 26.6</w:t>
-      </w:r>
-    </w:p>
-    <w:p>
-      <w:pPr>
-        <w:jc w:val="both"/>
-      </w:pPr>
-      <w:r>
-        <w:t>Python + F2PY (s): 1.78</w:t>
-      </w:r>
-    </w:p>
-    <w:p>
-      <w:pPr>
-        <w:jc w:val="both"/>
-      </w:pPr>
-      <w:r>
-        <w:t xml:space="preserve">Python + F2PY + OpenMP (s): </w:t>
-      </w:r>
-      <w:r>
-        <w:t>0.7</w:t>
-      </w:r>
-      <w:r>
-        <w:t>4 *</w:t>
-      </w:r>
-    </w:p>
-    <w:p>
-      <w:pPr>
-        <w:jc w:val="both"/>
-      </w:pPr>
+      <w:bookmarkStart w:id="2" w:name="_GoBack"/>
+      <w:bookmarkEnd w:id="2"/>
     </w:p>
     <w:p>
       <w:pPr>
@@ -647,7 +605,7 @@
       <w:pPr>
         <w:jc w:val="both"/>
       </w:pPr>
-      <w:bookmarkStart w:id="2" w:name="_Hlk518317474"/>
+      <w:bookmarkStart w:id="3" w:name="_Hlk518317474"/>
       <w:r>
         <w:t>Python + NumPy</w:t>
       </w:r>
@@ -660,7 +618,7 @@
       <w:r>
         <w:t xml:space="preserve"> </w:t>
       </w:r>
-      <w:bookmarkEnd w:id="2"/>
+      <w:bookmarkEnd w:id="3"/>
       <w:r>
         <w:t xml:space="preserve">(s): </w:t>
       </w:r>
@@ -1193,16 +1151,14 @@
         </w:r>
       </w:hyperlink>
     </w:p>
-    <w:p>
-      <w:pPr>
-        <w:rPr>
-          <w:b/>
-        </w:rPr>
-      </w:pPr>
-      <w:bookmarkStart w:id="3" w:name="_GoBack"/>
-      <w:bookmarkEnd w:id="0"/>
-      <w:bookmarkEnd w:id="1"/>
-      <w:bookmarkEnd w:id="3"/>
+    <w:bookmarkEnd w:id="0"/>
+    <w:bookmarkEnd w:id="1"/>
+    <w:p>
+      <w:pPr>
+        <w:rPr>
+          <w:b/>
+        </w:rPr>
+      </w:pPr>
     </w:p>
     <w:sectPr>
       <w:pgSz w:w="11906" w:h="16838"/>

</xml_diff>

<commit_message>
Working on Mance relaxation
</commit_message>
<xml_diff>
--- a/Benchmarks.docx
+++ b/Benchmarks.docx
@@ -97,7 +97,10 @@
         <w:jc w:val="both"/>
       </w:pPr>
       <w:r>
-        <w:t xml:space="preserve">Python + F2PY (s): </w:t>
+        <w:t>Fortran</w:t>
+      </w:r>
+      <w:r>
+        <w:t xml:space="preserve"> (s): </w:t>
       </w:r>
       <w:r>
         <w:rPr>
@@ -172,279 +175,294 @@
         <w:t xml:space="preserve"> </w:t>
       </w:r>
       <w:r>
+        <w:rPr>
+          <w:strike/>
+        </w:rPr>
         <w:t>1.97</w:t>
       </w:r>
-    </w:p>
-    <w:p>
-      <w:pPr>
-        <w:jc w:val="both"/>
-      </w:pPr>
-      <w:r>
-        <w:t xml:space="preserve">Python + F2PY + OpenMP (s): </w:t>
-      </w:r>
-    </w:p>
-    <w:p>
-      <w:pPr>
-        <w:jc w:val="both"/>
-      </w:pPr>
+      <w:r>
+        <w:t xml:space="preserve"> </w:t>
+      </w:r>
+      <w:r>
+        <w:t>1.68</w:t>
+      </w:r>
+    </w:p>
+    <w:p>
+      <w:pPr>
+        <w:jc w:val="both"/>
+      </w:pPr>
+      <w:r>
+        <w:t>Fortran + OpenMP (s):</w:t>
+      </w:r>
+      <w:r>
+        <w:t xml:space="preserve"> 0.88 (11x faster than Matlab)</w:t>
+      </w:r>
+    </w:p>
+    <w:p>
+      <w:pPr>
+        <w:jc w:val="both"/>
+      </w:pPr>
+    </w:p>
+    <w:p>
+      <w:pPr>
+        <w:jc w:val="both"/>
+        <w:rPr>
+          <w:i/>
+        </w:rPr>
+      </w:pPr>
+      <w:r>
+        <w:rPr>
+          <w:i/>
+        </w:rPr>
+        <w:t>*Currently there is a</w:t>
+      </w:r>
+      <w:r>
+        <w:rPr>
+          <w:i/>
+        </w:rPr>
+        <w:t xml:space="preserve"> </w:t>
+      </w:r>
+      <w:r>
+        <w:rPr>
+          <w:i/>
+        </w:rPr>
+        <w:t>bug</w:t>
+      </w:r>
+      <w:r>
+        <w:rPr>
+          <w:i/>
+        </w:rPr>
+        <w:t>(?)</w:t>
+      </w:r>
+      <w:r>
+        <w:rPr>
+          <w:i/>
+        </w:rPr>
+        <w:t xml:space="preserve"> associated with </w:t>
+      </w:r>
+      <w:r>
+        <w:rPr>
+          <w:i/>
+        </w:rPr>
+        <w:t>access violation</w:t>
+      </w:r>
+      <w:r>
+        <w:rPr>
+          <w:i/>
+        </w:rPr>
+        <w:t xml:space="preserve"> when running multithreaded Kronecker product</w:t>
+      </w:r>
+      <w:r>
+        <w:rPr>
+          <w:i/>
+        </w:rPr>
+        <w:t xml:space="preserve"> function</w:t>
+      </w:r>
+      <w:r>
+        <w:rPr>
+          <w:i/>
+        </w:rPr>
+        <w:t>, which may be limiting performance.</w:t>
+      </w:r>
+      <w:r>
+        <w:rPr>
+          <w:i/>
+        </w:rPr>
+        <w:t xml:space="preserve"> A fix is to apply OpenMP statements to the function, however this needs to be investigated further.</w:t>
+      </w:r>
+    </w:p>
+    <w:p>
+      <w:pPr>
+        <w:jc w:val="both"/>
+      </w:pPr>
+      <w:r>
+        <w:rPr>
+          <w:i/>
+        </w:rPr>
+        <w:t xml:space="preserve">* Currently there is only a partial F2PY implementation, limited to Hamiltonian and propagator calculation. </w:t>
+      </w:r>
+      <w:r>
+        <w:t xml:space="preserve"> </w:t>
+      </w:r>
+    </w:p>
+    <w:p>
+      <w:pPr>
+        <w:jc w:val="both"/>
+      </w:pPr>
+      <w:r>
+        <w:t>The significantly higher performance of Matlab for all tested matrix operations is puzzling, as both Python and Matlab are linked to LAPACK Fortran library for matrix multiplication. The Fortran benchmark supports this to a degree however it appears Matlab is somehow significantly more optimised.</w:t>
+      </w:r>
+    </w:p>
+    <w:p>
+      <w:pPr>
+        <w:jc w:val="both"/>
+      </w:pPr>
+      <w:r>
+        <w:t xml:space="preserve">In conclusion Matlab is significantly faster than pure Python, however when combined with F2PY Python may perform up to an order of magnitude faster than Matlab. More work needs to be done to ensure Python speeds are representative, and to investigate other Fortran compilers and matrix multiplications. </w:t>
+      </w:r>
+    </w:p>
+    <w:p>
+      <w:pPr>
+        <w:jc w:val="both"/>
+      </w:pPr>
+      <w:r>
+        <w:t xml:space="preserve">An immediate improvement to Fortran speed would be to define all matrices as real, as without </w:t>
+      </w:r>
+      <w:proofErr w:type="spellStart"/>
+      <w:r>
+        <w:t>yz</w:t>
+      </w:r>
+      <w:proofErr w:type="spellEnd"/>
+      <w:r>
+        <w:t xml:space="preserve"> hyperfine solid effect matrices are all real. </w:t>
+      </w:r>
+      <w:r>
+        <w:t>Also,</w:t>
+      </w:r>
+      <w:r>
+        <w:t xml:space="preserve"> worth </w:t>
+      </w:r>
+      <w:r>
+        <w:t>considering</w:t>
+      </w:r>
+      <w:r>
+        <w:t xml:space="preserve"> whether it is possible to reduce precision of Fortran code. </w:t>
+      </w:r>
+      <w:r>
+        <w:t>This would also improve Python speed significantly.</w:t>
+      </w:r>
+    </w:p>
+    <w:p>
+      <w:pPr>
+        <w:jc w:val="both"/>
+      </w:pPr>
+      <w:r>
+        <w:t>Fortran utilises double precision, to work with F2PY kind=8 is used instead of real64 however with gfortran double precision matches kind=8 so this is not an issue. However, with other compilers this may cause issues.</w:t>
+      </w:r>
+      <w:r>
+        <w:t xml:space="preserve"> All variables, constants and Numpy arrays are specified to double precision.</w:t>
+      </w:r>
+    </w:p>
+    <w:p>
+      <w:pPr>
+        <w:rPr>
+          <w:b/>
+          <w:sz w:val="28"/>
+        </w:rPr>
+      </w:pPr>
+      <w:r>
+        <w:rPr>
+          <w:b/>
+          <w:sz w:val="28"/>
+        </w:rPr>
+        <w:br w:type="page"/>
+      </w:r>
+    </w:p>
+    <w:p>
+      <w:pPr>
+        <w:jc w:val="center"/>
+        <w:rPr>
+          <w:b/>
+          <w:sz w:val="28"/>
+        </w:rPr>
+      </w:pPr>
+      <w:r>
+        <w:rPr>
+          <w:b/>
+          <w:sz w:val="28"/>
+        </w:rPr>
+        <w:lastRenderedPageBreak/>
+        <w:t>General b</w:t>
+      </w:r>
+      <w:r>
+        <w:rPr>
+          <w:b/>
+          <w:sz w:val="28"/>
+        </w:rPr>
+        <w:t>enchmarks</w:t>
+      </w:r>
+      <w:r>
+        <w:rPr>
+          <w:b/>
+          <w:sz w:val="28"/>
+        </w:rPr>
+        <w:t xml:space="preserve"> (</w:t>
+      </w:r>
+      <w:r>
+        <w:rPr>
+          <w:b/>
+          <w:sz w:val="28"/>
+        </w:rPr>
+        <w:t>laptop</w:t>
+      </w:r>
+      <w:r>
+        <w:rPr>
+          <w:b/>
+          <w:sz w:val="28"/>
+        </w:rPr>
+        <w:t>)</w:t>
+      </w:r>
+    </w:p>
+    <w:p>
+      <w:pPr>
+        <w:jc w:val="both"/>
+        <w:rPr>
+          <w:b/>
+        </w:rPr>
+      </w:pPr>
+      <w:r>
+        <w:rPr>
+          <w:b/>
+        </w:rPr>
+        <w:t>Calculating 1E</w:t>
+      </w:r>
+      <w:r>
+        <w:rPr>
+          <w:b/>
+        </w:rPr>
+        <w:t>7</w:t>
+      </w:r>
+      <w:r>
+        <w:rPr>
+          <w:b/>
+        </w:rPr>
+        <w:t xml:space="preserve"> matrix products (2x2</w:t>
+      </w:r>
+      <w:r>
+        <w:rPr>
+          <w:b/>
+        </w:rPr>
+        <w:t xml:space="preserve"> real</w:t>
+      </w:r>
+      <w:r>
+        <w:rPr>
+          <w:b/>
+        </w:rPr>
+        <w:t xml:space="preserve">): </w:t>
+      </w:r>
+    </w:p>
+    <w:p>
+      <w:pPr>
+        <w:jc w:val="both"/>
+      </w:pPr>
+      <w:r>
+        <w:t xml:space="preserve">Matlab (s): </w:t>
+      </w:r>
+      <w:r>
+        <w:t>4.99</w:t>
+      </w:r>
+    </w:p>
+    <w:p>
+      <w:pPr>
+        <w:jc w:val="both"/>
+      </w:pPr>
+      <w:r>
+        <w:t>Pyth</w:t>
+      </w:r>
       <w:bookmarkStart w:id="2" w:name="_GoBack"/>
       <w:bookmarkEnd w:id="2"/>
-    </w:p>
-    <w:p>
-      <w:pPr>
-        <w:jc w:val="both"/>
-        <w:rPr>
-          <w:i/>
-        </w:rPr>
-      </w:pPr>
-      <w:r>
-        <w:rPr>
-          <w:i/>
-        </w:rPr>
-        <w:t>*Currently there is a</w:t>
-      </w:r>
-      <w:r>
-        <w:rPr>
-          <w:i/>
-        </w:rPr>
-        <w:t xml:space="preserve"> </w:t>
-      </w:r>
-      <w:r>
-        <w:rPr>
-          <w:i/>
-        </w:rPr>
-        <w:t>bug</w:t>
-      </w:r>
-      <w:r>
-        <w:rPr>
-          <w:i/>
-        </w:rPr>
-        <w:t>(?)</w:t>
-      </w:r>
-      <w:r>
-        <w:rPr>
-          <w:i/>
-        </w:rPr>
-        <w:t xml:space="preserve"> associated with </w:t>
-      </w:r>
-      <w:r>
-        <w:rPr>
-          <w:i/>
-        </w:rPr>
-        <w:t>access violation</w:t>
-      </w:r>
-      <w:r>
-        <w:rPr>
-          <w:i/>
-        </w:rPr>
-        <w:t xml:space="preserve"> when running multithreaded Kronecker product</w:t>
-      </w:r>
-      <w:r>
-        <w:rPr>
-          <w:i/>
-        </w:rPr>
-        <w:t xml:space="preserve"> function</w:t>
-      </w:r>
-      <w:r>
-        <w:rPr>
-          <w:i/>
-        </w:rPr>
-        <w:t>, which may be limiting performance.</w:t>
-      </w:r>
-      <w:r>
-        <w:rPr>
-          <w:i/>
-        </w:rPr>
-        <w:t xml:space="preserve"> A fix is to apply OpenMP statements to the function, however this needs to be investigated further.</w:t>
-      </w:r>
-    </w:p>
-    <w:p>
-      <w:pPr>
-        <w:jc w:val="both"/>
-      </w:pPr>
-      <w:r>
-        <w:rPr>
-          <w:i/>
-        </w:rPr>
-        <w:t xml:space="preserve">* Currently there is only a partial F2PY implementation, limited to Hamiltonian and propagator calculation. </w:t>
-      </w:r>
-      <w:r>
-        <w:t xml:space="preserve"> </w:t>
-      </w:r>
-    </w:p>
-    <w:p>
-      <w:pPr>
-        <w:jc w:val="both"/>
-      </w:pPr>
-      <w:r>
-        <w:t>The significantly higher performance of Matlab for all tested matrix operations is puzzling, as both Python and Matlab are linked to LAPACK Fortran library for matrix multiplication. The Fortran benchmark supports this to a degree however it appears Matlab is somehow significantly more optimised.</w:t>
-      </w:r>
-    </w:p>
-    <w:p>
-      <w:pPr>
-        <w:jc w:val="both"/>
-      </w:pPr>
-      <w:r>
-        <w:t xml:space="preserve">In conclusion Matlab is significantly faster than pure Python, however when combined with F2PY Python may perform up to an order of magnitude faster than Matlab. More work needs to be done to ensure Python speeds are representative, and to investigate other Fortran compilers and matrix multiplications. </w:t>
-      </w:r>
-    </w:p>
-    <w:p>
-      <w:pPr>
-        <w:jc w:val="both"/>
-      </w:pPr>
-      <w:r>
-        <w:t xml:space="preserve">An immediate improvement to Fortran speed would be to define all matrices as real, as without </w:t>
-      </w:r>
-      <w:proofErr w:type="spellStart"/>
-      <w:r>
-        <w:t>yz</w:t>
-      </w:r>
-      <w:proofErr w:type="spellEnd"/>
-      <w:r>
-        <w:t xml:space="preserve"> hyperfine solid effect matrices are all real. </w:t>
-      </w:r>
-      <w:r>
-        <w:t>Also,</w:t>
-      </w:r>
-      <w:r>
-        <w:t xml:space="preserve"> worth </w:t>
-      </w:r>
-      <w:r>
-        <w:t>considering</w:t>
-      </w:r>
-      <w:r>
-        <w:t xml:space="preserve"> whether it is possible to reduce precision of Fortran code. </w:t>
-      </w:r>
-      <w:r>
-        <w:t>This would also improve Python speed significantly.</w:t>
-      </w:r>
-    </w:p>
-    <w:p>
-      <w:pPr>
-        <w:jc w:val="both"/>
-      </w:pPr>
-      <w:r>
-        <w:t>Fortran utilises double precision, to work with F2PY kind=8 is used instead of real64 however with gfortran double precision matches kind=8 so this is not an issue. However, with other compilers this may cause issues.</w:t>
-      </w:r>
-      <w:r>
-        <w:t xml:space="preserve"> All variables, constants and Numpy arrays are specified to double precision.</w:t>
-      </w:r>
-    </w:p>
-    <w:p>
-      <w:pPr>
-        <w:rPr>
-          <w:b/>
-          <w:sz w:val="28"/>
-        </w:rPr>
-      </w:pPr>
-      <w:r>
-        <w:rPr>
-          <w:b/>
-          <w:sz w:val="28"/>
-        </w:rPr>
-        <w:br w:type="page"/>
-      </w:r>
-    </w:p>
-    <w:p>
-      <w:pPr>
-        <w:jc w:val="center"/>
-        <w:rPr>
-          <w:b/>
-          <w:sz w:val="28"/>
-        </w:rPr>
-      </w:pPr>
-      <w:r>
-        <w:rPr>
-          <w:b/>
-          <w:sz w:val="28"/>
-        </w:rPr>
-        <w:lastRenderedPageBreak/>
-        <w:t>General b</w:t>
-      </w:r>
-      <w:r>
-        <w:rPr>
-          <w:b/>
-          <w:sz w:val="28"/>
-        </w:rPr>
-        <w:t>enchmarks</w:t>
-      </w:r>
-      <w:r>
-        <w:rPr>
-          <w:b/>
-          <w:sz w:val="28"/>
-        </w:rPr>
-        <w:t xml:space="preserve"> (</w:t>
-      </w:r>
-      <w:r>
-        <w:rPr>
-          <w:b/>
-          <w:sz w:val="28"/>
-        </w:rPr>
-        <w:t>laptop</w:t>
-      </w:r>
-      <w:r>
-        <w:rPr>
-          <w:b/>
-          <w:sz w:val="28"/>
-        </w:rPr>
-        <w:t>)</w:t>
-      </w:r>
-    </w:p>
-    <w:p>
-      <w:pPr>
-        <w:jc w:val="both"/>
-        <w:rPr>
-          <w:b/>
-        </w:rPr>
-      </w:pPr>
-      <w:r>
-        <w:rPr>
-          <w:b/>
-        </w:rPr>
-        <w:t>Calculating 1E</w:t>
-      </w:r>
-      <w:r>
-        <w:rPr>
-          <w:b/>
-        </w:rPr>
-        <w:t>7</w:t>
-      </w:r>
-      <w:r>
-        <w:rPr>
-          <w:b/>
-        </w:rPr>
-        <w:t xml:space="preserve"> matrix products (2x2</w:t>
-      </w:r>
-      <w:r>
-        <w:rPr>
-          <w:b/>
-        </w:rPr>
-        <w:t xml:space="preserve"> real</w:t>
-      </w:r>
-      <w:r>
-        <w:rPr>
-          <w:b/>
-        </w:rPr>
-        <w:t xml:space="preserve">): </w:t>
-      </w:r>
-    </w:p>
-    <w:p>
-      <w:pPr>
-        <w:jc w:val="both"/>
-      </w:pPr>
-      <w:r>
-        <w:t xml:space="preserve">Matlab (s): </w:t>
-      </w:r>
-      <w:r>
-        <w:t>4.99</w:t>
-      </w:r>
-    </w:p>
-    <w:p>
-      <w:pPr>
-        <w:jc w:val="both"/>
-      </w:pPr>
-      <w:r>
-        <w:t xml:space="preserve">Python + NumPy (s): </w:t>
+      <w:r>
+        <w:t xml:space="preserve">on + NumPy (s): </w:t>
       </w:r>
       <w:r>
         <w:t>9.69</w:t>
@@ -961,39 +979,6 @@
       </w:r>
       <w:r>
         <w:t xml:space="preserve"> </w:t>
-      </w:r>
-    </w:p>
-    <w:p>
-      <w:pPr>
-        <w:jc w:val="both"/>
-      </w:pPr>
-    </w:p>
-    <w:p>
-      <w:pPr>
-        <w:jc w:val="both"/>
-        <w:rPr>
-          <w:b/>
-        </w:rPr>
-      </w:pPr>
-      <w:r>
-        <w:rPr>
-          <w:b/>
-        </w:rPr>
-        <w:t>Calculating inverse matrices</w:t>
-      </w:r>
-    </w:p>
-    <w:p>
-      <w:pPr>
-        <w:jc w:val="both"/>
-        <w:rPr>
-          <w:b/>
-        </w:rPr>
-      </w:pPr>
-      <w:r>
-        <w:rPr>
-          <w:b/>
-        </w:rPr>
-        <w:t>Calculating eigenvalues, eigenvectors</w:t>
       </w:r>
     </w:p>
     <w:p>

</xml_diff>